<commit_message>
New translations 20240520_trainer manual_part 2_parenttext_pilot_mx [closed for comments].docx (Spanish)
</commit_message>
<xml_diff>
--- a/translations/parent_text_v2_mexico/es/es_20240520_Trainer Manual_Part 2_ParentText_Pilot_MX [CLOSED FOR COMMENTS].docx
+++ b/translations/parent_text_v2_mexico/es/es_20240520_Trainer Manual_Part 2_ParentText_Pilot_MX [CLOSED FOR COMMENTS].docx
@@ -3773,16 +3773,16 @@
         <w:rPr>
           <w:color w:val="0b4060"/>
         </w:rPr>
-        <w:t xml:space="preserve">Da una bienvenida cálida y alegre a cada participante que va llegando a la sesión. Praise them for their effort in finding the time to attend the workshop. Seguramente muchos de ellos tendrán otras responsabilidades o cosas de trabajo que hacer. It is not easy to set aside two</w:t>
-      </w:r>
-      <w:r>
-        <w:t xml:space="preserve"> days</w:t>
+        <w:t xml:space="preserve">Da una bienvenida cálida y alegre a cada participante que va llegando a la sesión. Reconoce su esfuerzo al apartar un tiempo de su día para venir al taller. Seguramente muchos de ellos tendrán otras responsabilidades o cosas de trabajo que hacer. ¡Apartar dos </w:t>
+      </w:r>
+      <w:r>
+        <w:t xml:space="preserve"> días</w:t>
       </w:r>
       <w:r>
         <w:rPr>
           <w:color w:val="0b4060"/>
         </w:rPr>
-        <w:t xml:space="preserve"> for an intensive workshop!</w:t>
+        <w:t xml:space="preserve"> para un taller intensivo no es una hazaña fácil!</w:t>
       </w:r>
     </w:p>
     <w:p>
@@ -3791,7 +3791,7 @@
         <w:pStyle w:val="P68B1DB1-Normal4"/>
       </w:pPr>
       <w:r>
-        <w:t xml:space="preserve">Each participant should also get a name tag. Encourage them to write their name large enough so everyone can read it.</w:t>
+        <w:t xml:space="preserve">Cada participante debe de recibir un gafete o una etiqueta con su nombre. Anímales a escribir su nombre lo suficientemente grande para que todas las personas que participen en el taller puedan leerlo.</w:t>
       </w:r>
     </w:p>
     <w:p>
@@ -3827,12 +3827,12 @@
     </w:p>
     <w:p>
       <w:r>
-        <w:t xml:space="preserve">Begin by inviting each facilitator to introduce themselves.</w:t>
-      </w:r>
-    </w:p>
-    <w:p>
-      <w:r>
-        <w:t xml:space="preserve">Ask each facilitator to share the following:</w:t>
+        <w:t xml:space="preserve">Empieza por invitar a cada persona facilitadora a presentarse ante el grupo.</w:t>
+      </w:r>
+    </w:p>
+    <w:p>
+      <w:r>
+        <w:t xml:space="preserve">Pídele a cada persona facilitadora que comparta lo siguiente:</w:t>
       </w:r>
     </w:p>
     <w:p>
@@ -3845,7 +3845,7 @@
         <w:ind w:left="720" w:hanging="360"/>
       </w:pPr>
       <w:r>
-        <w:t xml:space="preserve">Their name, their organisation, and their position within the organisation.</w:t>
+        <w:t xml:space="preserve">Su nombre, la organización a la que pertenecen y la posición que ocupan dentro de su organización.</w:t>
       </w:r>
     </w:p>
     <w:p>
@@ -3858,7 +3858,7 @@
         <w:ind w:left="720" w:hanging="360"/>
       </w:pPr>
       <w:r>
-        <w:t xml:space="preserve">The number of girls, boys or teens they are parenting, if any.</w:t>
+        <w:t xml:space="preserve">El número de niñas, niños o adolescentes que tienen a su cargo, si es que tienen.</w:t>
       </w:r>
     </w:p>
     <w:p>
@@ -3870,12 +3870,12 @@
         <w:ind w:left="720" w:hanging="360"/>
       </w:pPr>
       <w:r>
-        <w:t xml:space="preserve">One activity they enjoy doing with their girls, boys, or other family members. </w:t>
-      </w:r>
-    </w:p>
-    <w:p>
-      <w:r>
-        <w:t xml:space="preserve">Encourage everyone to participate and ensure everyone has the opportunity to share.</w:t>
+        <w:t xml:space="preserve">Una actividad que les guste hacer con sus niñas, niños u otros miembros de la familia. </w:t>
+      </w:r>
+    </w:p>
+    <w:p>
+      <w:r>
+        <w:t xml:space="preserve">Anima a cada persona del grupo a participar y asegúrate de que todas y todos tengan la oportunidad de hablar.</w:t>
       </w:r>
     </w:p>
     <w:p>
@@ -3883,7 +3883,7 @@
         <w:spacing w:before="120" w:lineRule="auto"/>
       </w:pPr>
       <w:r>
-        <w:t xml:space="preserve">It might be helpful to explain that there will be many other opportunities to share. ¡Tu compañero y tú también deben de compartir un poco sobre ustedes!</w:t>
+        <w:t xml:space="preserve">Puede ser útil que les menciones que tendrán muchas oportunidades para compartir sus historias y opiniones. ¡Tu compañero y tú también deben de compartir un poco sobre ustedes!</w:t>
       </w:r>
     </w:p>
     <w:p>
@@ -3918,7 +3918,7 @@
     </w:p>
     <w:p>
       <w:r>
-        <w:t xml:space="preserve">This activity will help the facilitators appreciate the diversity in the room and discover their connections with each other. This activity is similar to the activity facilitators will do with the caregivers during the in-person onboarding session. </w:t>
+        <w:t xml:space="preserve">Esta actividad ayudará a las personas facilitadoras a apreciar la diversidad de la sala y a descubrir las cosas que tienen en común y las conexiones entre participantes. Esta actividad es similar a la que las personas facilitadoras llevarán a cabo con las madres, los padres y las personas cuidadoras durante la sesión de integración presencial. </w:t>
       </w:r>
     </w:p>
     <w:p>
@@ -3961,7 +3961,7 @@
         <w:ind w:left="720" w:hanging="360"/>
       </w:pPr>
       <w:r>
-        <w:t xml:space="preserve">Share with the facilitators that this is a silent exercise. The trainer will read some of the statements one at a time. </w:t>
+        <w:t xml:space="preserve">Coméntales a las personas facilitadoras que este ejercicio se hará en silencio. La persona entrenadora leerá algunas de las afirmaciones (una a la vez). </w:t>
       </w:r>
     </w:p>
     <w:p>
@@ -3974,7 +3974,7 @@
         <w:ind w:left="720" w:hanging="360"/>
       </w:pPr>
       <w:r>
-        <w:t xml:space="preserve">At the end of each statement, the trainer will pause. </w:t>
+        <w:t xml:space="preserve">Al final de cada afirmación, la persona entrenadora hará una pausa. </w:t>
       </w:r>
     </w:p>
     <w:p>
@@ -3987,7 +3987,7 @@
         <w:ind w:left="720" w:hanging="360"/>
       </w:pPr>
       <w:r>
-        <w:t xml:space="preserve">Instruct that if the statement is true for a facilitator, they should step forward into the circle. </w:t>
+        <w:t xml:space="preserve">Indícales a las personas facilitadoras que si la afirmación es cierta para alguien, debe de dar un paso hacia el interior del círculo. </w:t>
       </w:r>
     </w:p>
     <w:p>
@@ -4000,7 +4000,7 @@
         <w:ind w:left="720" w:hanging="360"/>
       </w:pPr>
       <w:r>
-        <w:t xml:space="preserve">Take a moment for each participant to look around to see who is in the circle with them and who is not. </w:t>
+        <w:t xml:space="preserve">Tómense un momento para que cada participante observe quién está dentro círculo, compartiendo la misma experiencia, y quién no. </w:t>
       </w:r>
     </w:p>
     <w:p>
@@ -4013,7 +4013,7 @@
         <w:ind w:left="720" w:hanging="360"/>
       </w:pPr>
       <w:r>
-        <w:t xml:space="preserve">Then, step back into the circle to listen for the following statement. </w:t>
+        <w:t xml:space="preserve">Después, deben regresar al borde del círculo para escuchar la siguiente afirmación. </w:t>
       </w:r>
     </w:p>
     <w:p>
@@ -4156,7 +4156,7 @@
         <w:ind w:left="720" w:hanging="360"/>
       </w:pPr>
       <w:r>
-        <w:t xml:space="preserve">I have a pet animal. </w:t>
+        <w:t xml:space="preserve">Tengo una mascota. </w:t>
       </w:r>
     </w:p>
     <w:p>
@@ -4170,7 +4170,7 @@
         <w:ind w:left="720" w:hanging="360"/>
       </w:pPr>
       <w:r>
-        <w:t xml:space="preserve"> I want to learn from the successes and mistakes of my mum or dad. </w:t>
+        <w:t xml:space="preserve"> Quiero aprender de los aciertos y de los errores de mi madre o padre. </w:t>
       </w:r>
     </w:p>
     <w:p>
@@ -4187,7 +4187,7 @@
         </w:rPr>
       </w:pPr>
       <w:r>
-        <w:t xml:space="preserve"> I scream while watching a scary movie. </w:t>
+        <w:t xml:space="preserve"> Grito cuando veo una película de miedo. </w:t>
       </w:r>
     </w:p>
     <w:p>
@@ -4201,7 +4201,7 @@
         <w:ind w:left="720" w:hanging="360"/>
       </w:pPr>
       <w:r>
-        <w:t xml:space="preserve"> I love cooking. </w:t>
+        <w:t xml:space="preserve"> Me encanta cocinar. </w:t>
       </w:r>
     </w:p>
     <w:p>
@@ -4218,7 +4218,7 @@
         </w:rPr>
       </w:pPr>
       <w:r>
-        <w:t xml:space="preserve"> I work with families of girls and boys between the ages of 2 and 11. </w:t>
+        <w:t xml:space="preserve"> Trabajo con familias de niñas y niños de entre 2 y 11 años. </w:t>
       </w:r>
     </w:p>
     <w:p>
@@ -4235,7 +4235,7 @@
         </w:rPr>
       </w:pPr>
       <w:r>
-        <w:t xml:space="preserve"> I work with families of teens.</w:t>
+        <w:t xml:space="preserve"> Trabajo con familias de adolescentes.</w:t>
       </w:r>
     </w:p>
     <w:p>
@@ -4252,13 +4252,13 @@
         </w:rPr>
       </w:pPr>
       <w:r>
-        <w:t xml:space="preserve"> Working with families is one of the hardest jobs and also satisfying.</w:t>
+        <w:t xml:space="preserve"> Trabajar con familias es uno de los trabajos más difíciles, pero también de los más satisfactorios.</w:t>
       </w:r>
     </w:p>
     <w:p/>
     <w:p>
       <w:r>
-        <w:t xml:space="preserve">After reading the statements, encourage the facilitators to reflect on their connections with everyone in the room. Share with the facilitators that our experiences may vary, but our diversity makes our community rich and vibrant. A pesar de tener diferentes orígenes y trayectorias, podemos aprender lecciones valiosas unos de otros.</w:t>
+        <w:t xml:space="preserve">Después de leer las afirmaciones, anima a las personas facilitadoras a reflexionar sobre las conexiones que comparten con las demás personas en la sala. Compárteles a las personas facilitadoras que nuestras experiencias pueden variar, pero que la diversidad del grupo es lo que hace que nuestra comunidad de apoyo para la crianza sea enriquecedora y que esté llena de entusiasmo. A pesar de tener diferentes orígenes y trayectorias, podemos aprender lecciones valiosas unos de otros.</w:t>
       </w:r>
     </w:p>
     <w:p>
@@ -4284,7 +4284,7 @@
     </w:p>
     <w:p>
       <w:r>
-        <w:t xml:space="preserve">The activity establishes ground rules that model the delivery of the programme to mothers, fathers and caregivers. Use the same format as in the programme. During this training, you will make ground rules for in-person sessions. However, during the in-person onboarding session conducted by the facilitators, the facilitators will create ground rules for the WhatsApp Support Groups. </w:t>
+        <w:t xml:space="preserve">Esta actividad establece las reglas básicas que modelan cómo impartir el programa a las madres, los padres y las personas cuidadoras. Utiliza el mismo formato que se usa en el programa. Durante este entrenamiento, establecerás las reglas básicas para las sesiones presenciales. Sin embargo, durante la sesión presencial de integración, dirigida por las personas facilitadoras, cada persona facilitadora creará las reglas básicas para sus Grupos de Apoyo de WhatsApp. </w:t>
       </w:r>
     </w:p>
     <w:p>
@@ -4321,7 +4321,7 @@
         </w:rPr>
       </w:pPr>
       <w:r>
-        <w:t xml:space="preserve">Put up one flipchart and write at the top: Ground rules. </w:t>
+        <w:t xml:space="preserve">Coloca la cartulina o el rotafolio y escribe en la parte superior: Reglas básicas. </w:t>
       </w:r>
     </w:p>
     <w:p>
@@ -4337,7 +4337,7 @@
         </w:rPr>
       </w:pPr>
       <w:r>
-        <w:t xml:space="preserve">Ask the participants to think about what is important to them so they feel comfortable, respected, safe, and supported in the group. </w:t>
+        <w:t xml:space="preserve">Pídele a cada participante que piense en las cosas que considera que son importantes para poder sentir comodidad, respeto, seguridad y apoyo en el grupo. </w:t>
       </w:r>
     </w:p>
     <w:p>
@@ -4353,7 +4353,7 @@
         </w:rPr>
       </w:pPr>
       <w:r>
-        <w:t xml:space="preserve">Invite each participant to share one ground rule. </w:t>
+        <w:t xml:space="preserve">Invita a cada participante a mencionar una regla básica. </w:t>
       </w:r>
     </w:p>
     <w:p>
@@ -4369,7 +4369,7 @@
         </w:rPr>
       </w:pPr>
       <w:r>
-        <w:t xml:space="preserve">One of you should lead the discussion while your co-trainer writes rules on the flip chart. </w:t>
+        <w:t xml:space="preserve">Una de las personas facilitadoras debe de dirigir la discusión mientras su auxiliar de facilitación escribe las reglas en el rotafolio. </w:t>
       </w:r>
       <w:r>
         <w:rPr>
@@ -4391,7 +4391,7 @@
         </w:rPr>
       </w:pPr>
       <w:r>
-        <w:t xml:space="preserve">You can prompt for rules on specific issues, such as cell phone use and respect. You can repeat what you hear and explore the rules to ensure everyone agrees and understands. </w:t>
+        <w:t xml:space="preserve">Puedes propiciar que se establezcan reglas para temas específicos como el uso de celulares y el respeto. Puedes repetir lo que dicen y explorar las reglas para asegurarte de que cada participante esté de acuerdo y entienda la regla. </w:t>
       </w:r>
     </w:p>
     <w:p>
@@ -4407,7 +4407,7 @@
         </w:rPr>
       </w:pPr>
       <w:r>
-        <w:t xml:space="preserve">For example, if someone mentions “Respect”, ask what that means to them. ¿Qué tipo de comportamiento demuestra "Respeto"? </w:t>
+        <w:t xml:space="preserve">Por ejemplo, si alguien menciona "Respeto", pregúntale qué significado le dan. ¿Qué tipo de comportamiento demuestra "Respeto"? </w:t>
       </w:r>
     </w:p>
     <w:p>
@@ -4434,7 +4434,7 @@
         <w:pStyle w:val="P68B1DB1-Normal2"/>
       </w:pPr>
       <w:r>
-        <w:t xml:space="preserve">Some helpful ground rules may include the following: </w:t>
+        <w:t xml:space="preserve">Algunas reglas básicas útiles pueden ser: </w:t>
       </w:r>
     </w:p>
     <w:p>
@@ -4445,7 +4445,7 @@
         <w:pStyle w:val="P68B1DB1-Normal6"/>
       </w:pPr>
       <w:r>
-        <w:t xml:space="preserve">You can add these after the participants have shared their rules (now or later in the session when participants learn more about the programme components).</w:t>
+        <w:t xml:space="preserve">Puedes agregarlas después de que las personas facilitadoras hayan compartido sus reglas (en ese momento o más adelante en la sesión, cuando ya conozcan mejor cómo está compuesto el programa).</w:t>
       </w:r>
     </w:p>
     <w:p>
@@ -4461,7 +4461,7 @@
         </w:rPr>
       </w:pPr>
       <w:r>
-        <w:t xml:space="preserve">Please try to come on time. </w:t>
+        <w:t xml:space="preserve">Por favor, procuren llegar a tiempo. </w:t>
       </w:r>
     </w:p>
     <w:p>
@@ -4477,7 +4477,7 @@
         </w:rPr>
       </w:pPr>
       <w:r>
-        <w:t xml:space="preserve">Cell phones are in silent mode during the session;</w:t>
+        <w:t xml:space="preserve">Los celulares estarán en modo silencio durante la sesión.</w:t>
       </w:r>
     </w:p>
     <w:p>
@@ -4493,7 +4493,7 @@
         </w:rPr>
       </w:pPr>
       <w:r>
-        <w:t xml:space="preserve">Accept diversity of opinions!</w:t>
+        <w:t xml:space="preserve">¡Acepta la diversidad de opiniones!</w:t>
       </w:r>
     </w:p>
     <w:p>
@@ -4509,7 +4509,7 @@
         </w:rPr>
       </w:pPr>
       <w:r>
-        <w:t xml:space="preserve">Everyone is different and will have different experiences to share from the programme;</w:t>
+        <w:t xml:space="preserve">Cada persona es diferente y tendrá distintas experiencias que compartir sobre el programa.</w:t>
       </w:r>
     </w:p>
     <w:p>
@@ -4525,7 +4525,7 @@
         </w:rPr>
       </w:pPr>
       <w:r>
-        <w:t xml:space="preserve">Everyone will have an opportunity to speak and practice;</w:t>
+        <w:t xml:space="preserve">Cada participante tendrá la oportunidad de hablar y practicar lo aprendido.</w:t>
       </w:r>
     </w:p>
     <w:p>
@@ -4541,7 +4541,7 @@
         </w:rPr>
       </w:pPr>
       <w:r>
-        <w:t xml:space="preserve">Respect each other by taking turns to speak, listening to and paying attention;</w:t>
+        <w:t xml:space="preserve">El respeto es primordial y se puede demostrar al tomar la palabra por turnos, escuchar y prestar atención.</w:t>
       </w:r>
     </w:p>
     <w:p>
@@ -4573,7 +4573,7 @@
         </w:rPr>
       </w:pPr>
       <w:r>
-        <w:t xml:space="preserve">Share only what you feel comfortable to be shared;</w:t>
+        <w:t xml:space="preserve">Solo comparte lo que te sientas agusto compartiendo con las demás personas del grupo.</w:t>
       </w:r>
     </w:p>
     <w:p>
@@ -4604,7 +4604,7 @@
         </w:rPr>
       </w:pPr>
       <w:r>
-        <w:t xml:space="preserve">Please ask the trainers any questions you might have.</w:t>
+        <w:t xml:space="preserve">Por favor, acércate con las personas entrenadoras si tienes cualquier duda.</w:t>
       </w:r>
     </w:p>
     <w:p>
@@ -4617,7 +4617,7 @@
       <w:bookmarkStart w:colFirst="0" w:colLast="0" w:name="_no7yx7sk3kao" w:id="20"/>
       <w:bookmarkEnd w:id="20"/>
       <w:r>
-        <w:t xml:space="preserve">Discussion on Ground Rules (5 min)</w:t>
+        <w:t xml:space="preserve">Discusión sobre las Reglas Básicas (5 min)</w:t>
       </w:r>
     </w:p>
     <w:p>
@@ -4628,7 +4628,7 @@
         <w:pStyle w:val="P68B1DB1-Normal2"/>
       </w:pPr>
       <w:r>
-        <w:t xml:space="preserve">After leading the activity on setting ground rules, ask participants: </w:t>
+        <w:t xml:space="preserve">Tras dirigir la actividad sobre el establecimiento de las reglas básicas, pregúntales a las personas facilitadoras lo siguiente: </w:t>
       </w:r>
     </w:p>
     <w:p>
@@ -4644,7 +4644,7 @@
         </w:rPr>
       </w:pPr>
       <w:r>
-        <w:t xml:space="preserve">Do you have any questions about the activity? </w:t>
+        <w:t xml:space="preserve">¿Tienes alguna pregunta sobre la actividad? </w:t>
       </w:r>
     </w:p>
     <w:p>
@@ -4660,7 +4660,7 @@
         </w:rPr>
       </w:pPr>
       <w:r>
-        <w:t xml:space="preserve">How did you feel when experiencing the activity of setting the ground rules? </w:t>
+        <w:t xml:space="preserve">¿Cómo te sentiste al hacer esta actividad para establecer las reglas básicas? </w:t>
       </w:r>
     </w:p>
     <w:p>
@@ -4676,7 +4676,7 @@
         </w:rPr>
       </w:pPr>
       <w:r>
-        <w:t xml:space="preserve">What different facilitation skills did you notice while I was delivering this activity? </w:t>
+        <w:t xml:space="preserve">¿Qué habilidades de facilitación observaste mientras yo dirigía esta actividad? </w:t>
       </w:r>
     </w:p>
     <w:p>
@@ -4691,7 +4691,7 @@
         </w:rPr>
       </w:pPr>
       <w:r>
-        <w:t xml:space="preserve">What aspect of this activity are you concerned about delivering as a facilitator? </w:t>
+        <w:t xml:space="preserve">¿Qué aspecto de esta actividad te preocupa como persona facilitadora para cuando te toque dirigir el ejercicio? </w:t>
       </w:r>
     </w:p>
     <w:p>
@@ -4738,7 +4738,7 @@
       <w:bookmarkStart w:colFirst="0" w:colLast="0" w:name="_rvisv55h3ltz" w:id="24"/>
       <w:bookmarkEnd w:id="24"/>
       <w:r>
-        <w:t xml:space="preserve">Share your community experience and challenges (5 min) </w:t>
+        <w:t xml:space="preserve">Compartir su experiencia colectiva y sus desafíos o retos (5 min) </w:t>
       </w:r>
     </w:p>
     <w:p>
@@ -4754,7 +4754,7 @@
     </w:p>
     <w:p>
       <w:r>
-        <w:t xml:space="preserve">This section is designed to help facilitators establish a meaningful connection between their personal experiences and the overarching objectives of the programme. Al compartir sus retos y reflexiones, las personas facilitadoras pueden alinear su camino con los objetivos generales de esta iniciativa para apoyar a la comunidad.</w:t>
+        <w:t xml:space="preserve">Esta sección está diseñada para ayudar a las personas facilitadoras a establecer conexiones significativas entre sus experiencias personales y los objetivos generales del programa. Al compartir sus retos y reflexiones, las personas facilitadoras pueden alinear su camino con los objetivos generales de esta iniciativa para apoyar a la comunidad.</w:t>
       </w:r>
     </w:p>
     <w:p>
@@ -13628,7 +13628,7 @@
       <w:bookmarkStart w:colFirst="0" w:colLast="0" w:name="_h5es0h7fvpev" w:id="85"/>
       <w:bookmarkEnd w:id="85"/>
       <w:r>
-        <w:t xml:space="preserve">Haz una pausa (2 min)</w:t>
+        <w:t xml:space="preserve">Haz una Pausa (2 min)</w:t>
       </w:r>
     </w:p>
     <w:p>

</xml_diff>